<commit_message>
final updates before lab meeting
</commit_message>
<xml_diff>
--- a/LabOutline_7.16.19.docx
+++ b/LabOutline_7.16.19.docx
@@ -20,7 +20,10 @@
         <w:t xml:space="preserve"> / research question for aim 3</w:t>
       </w:r>
       <w:r>
-        <w:t xml:space="preserve"> // comparison of meiotic features</w:t>
+        <w:t>.</w:t>
+      </w:r>
+      <w:r>
+        <w:t xml:space="preserve"> comparison of meiotic features</w:t>
       </w:r>
     </w:p>
     <w:p>
@@ -28,90 +31,27 @@
         <w:contextualSpacing/>
       </w:pPr>
       <w:r>
-        <w:tab/>
-        <w:t>CO number and position (basics for aim 3</w:t>
-      </w:r>
+        <w:t>2. Integrate sexual dimorphism patterns</w:t>
+      </w:r>
+      <w:r>
+        <w:t xml:space="preserve"> / Canonical landscape patterns</w:t>
+      </w:r>
+    </w:p>
+    <w:p>
+      <w:pPr>
+        <w:contextualSpacing/>
+      </w:pPr>
+    </w:p>
+    <w:p>
+      <w:pPr>
+        <w:contextualSpacing/>
+      </w:pPr>
       <w:proofErr w:type="gramStart"/>
       <w:r>
-        <w:t>)  (</w:t>
-      </w:r>
-      <w:proofErr w:type="gramEnd"/>
-      <w:r>
-        <w:t>I plan to extend these analysis to more strains and females.</w:t>
-      </w:r>
-    </w:p>
-    <w:p>
-      <w:pPr>
-        <w:contextualSpacing/>
-      </w:pPr>
-    </w:p>
-    <w:p>
-      <w:pPr>
-        <w:contextualSpacing/>
-      </w:pPr>
-    </w:p>
-    <w:p>
-      <w:pPr>
-        <w:contextualSpacing/>
-      </w:pPr>
-      <w:r>
-        <w:t>2. Integrate sexual dimorphism patterns</w:t>
-      </w:r>
-      <w:r>
-        <w:t xml:space="preserve"> / Canonical landscape patterns</w:t>
-      </w:r>
-    </w:p>
-    <w:p>
-      <w:pPr>
-        <w:contextualSpacing/>
-      </w:pPr>
-      <w:r>
-        <w:t>Genome-wide</w:t>
-      </w:r>
-    </w:p>
-    <w:p>
-      <w:pPr>
-        <w:contextualSpacing/>
-      </w:pPr>
-      <w:r>
-        <w:tab/>
-        <w:t>Lower</w:t>
-      </w:r>
-    </w:p>
-    <w:p>
-      <w:pPr>
-        <w:contextualSpacing/>
-      </w:pPr>
-      <w:r>
-        <w:t>Bivalent</w:t>
-      </w:r>
-    </w:p>
-    <w:p>
-      <w:pPr>
-        <w:contextualSpacing/>
-      </w:pPr>
-      <w:r>
-        <w:tab/>
-        <w:t>Telomere biased / non-uniform distribution</w:t>
-      </w:r>
-    </w:p>
-    <w:p>
-      <w:pPr>
-        <w:contextualSpacing/>
-      </w:pPr>
-    </w:p>
-    <w:p>
-      <w:pPr>
-        <w:contextualSpacing/>
-      </w:pPr>
-    </w:p>
-    <w:p>
-      <w:pPr>
-        <w:contextualSpacing/>
-      </w:pPr>
-      <w:proofErr w:type="gramStart"/>
-      <w:r>
-        <w:t>3.Hypothesis</w:t>
+        <w:t>3.Hypothese</w:t>
+      </w:r>
+      <w:r>
+        <w:t>s</w:t>
       </w:r>
       <w:proofErr w:type="gramEnd"/>
       <w:r>
@@ -161,17 +101,11 @@
         <w:t>Male pattern</w:t>
       </w:r>
     </w:p>
-    <w:p/>
     <w:p>
       <w:r>
         <w:tab/>
         <w:t>Some are already established / some not so much</w:t>
       </w:r>
-    </w:p>
-    <w:p>
-      <w:pPr>
-        <w:contextualSpacing/>
-      </w:pPr>
     </w:p>
     <w:p>
       <w:pPr>
@@ -226,47 +160,15 @@
     <w:p>
       <w:pPr>
         <w:contextualSpacing/>
-      </w:pPr>
-      <w:r>
-        <w:t>~4 mice</w:t>
-      </w:r>
-    </w:p>
-    <w:p>
-      <w:pPr>
-        <w:contextualSpacing/>
-      </w:pPr>
-      <w:r>
-        <w:t xml:space="preserve">X cells, X bivalents, </w:t>
-      </w:r>
-    </w:p>
-    <w:p>
-      <w:pPr>
-        <w:contextualSpacing/>
-      </w:pPr>
-      <w:r>
-        <w:t xml:space="preserve">X automated, (~X missing </w:t>
-      </w:r>
-      <w:proofErr w:type="spellStart"/>
-      <w:r>
-        <w:t>biv</w:t>
-      </w:r>
-      <w:proofErr w:type="spellEnd"/>
-      <w:r>
-        <w:t xml:space="preserve"> measures from auto (incomplete cells) </w:t>
-      </w:r>
-    </w:p>
-    <w:p>
-      <w:pPr>
-        <w:contextualSpacing/>
-      </w:pPr>
-      <w:r>
-        <w:t>X hand</w:t>
-      </w:r>
-      <w:r>
-        <w:t xml:space="preserve"> </w:t>
-      </w:r>
-      <w:r>
-        <w:t>measures,</w:t>
+        <w:rPr>
+          <w:b/>
+        </w:rPr>
+      </w:pPr>
+      <w:r>
+        <w:rPr>
+          <w:b/>
+        </w:rPr>
+        <w:t>Results</w:t>
       </w:r>
     </w:p>
     <w:p>
@@ -284,151 +186,10 @@
           <w:b/>
         </w:rPr>
       </w:pPr>
-    </w:p>
-    <w:p>
-      <w:pPr>
-        <w:contextualSpacing/>
+      <w:r>
         <w:rPr>
           <w:b/>
         </w:rPr>
-      </w:pPr>
-      <w:r>
-        <w:rPr>
-          <w:b/>
-        </w:rPr>
-        <w:t>Hypotheses</w:t>
-      </w:r>
-    </w:p>
-    <w:p>
-      <w:pPr>
-        <w:contextualSpacing/>
-      </w:pPr>
-      <w:r>
-        <w:t>Based on MLH1 pattern</w:t>
-      </w:r>
-    </w:p>
-    <w:p>
-      <w:pPr>
-        <w:contextualSpacing/>
-      </w:pPr>
-      <w:r>
-        <w:rPr>
-          <w:b/>
-        </w:rPr>
-        <w:tab/>
-      </w:r>
-      <w:r>
-        <w:t>PWD – longer SC (more MLH1)</w:t>
-      </w:r>
-    </w:p>
-    <w:p>
-      <w:pPr>
-        <w:contextualSpacing/>
-      </w:pPr>
-      <w:r>
-        <w:tab/>
-        <w:t xml:space="preserve">PWD, more </w:t>
-      </w:r>
-      <w:proofErr w:type="spellStart"/>
-      <w:r>
-        <w:t>telomeric</w:t>
-      </w:r>
-      <w:proofErr w:type="spellEnd"/>
-      <w:r>
-        <w:t xml:space="preserve"> 1CO position (natural bias for telomere then fit centromere</w:t>
-      </w:r>
-    </w:p>
-    <w:p>
-      <w:pPr>
-        <w:contextualSpacing/>
-      </w:pPr>
-      <w:r>
-        <w:tab/>
-        <w:t>(PWD weaker centromere bias?)</w:t>
-      </w:r>
-    </w:p>
-    <w:p>
-      <w:pPr>
-        <w:contextualSpacing/>
-      </w:pPr>
-      <w:r>
-        <w:tab/>
-        <w:t>PWD, shorter IFD-normalized (weaker interference)</w:t>
-      </w:r>
-    </w:p>
-    <w:p>
-      <w:pPr>
-        <w:contextualSpacing/>
-      </w:pPr>
-    </w:p>
-    <w:p>
-      <w:pPr>
-        <w:contextualSpacing/>
-        <w:rPr>
-          <w:b/>
-        </w:rPr>
-      </w:pPr>
-      <w:r>
-        <w:rPr>
-          <w:b/>
-        </w:rPr>
-        <w:t xml:space="preserve">How are these </w:t>
-      </w:r>
-      <w:r>
-        <w:rPr>
-          <w:b/>
-        </w:rPr>
-        <w:t>distinguished</w:t>
-      </w:r>
-      <w:r>
-        <w:rPr>
-          <w:b/>
-        </w:rPr>
-        <w:t>?</w:t>
-      </w:r>
-    </w:p>
-    <w:p>
-      <w:pPr>
-        <w:contextualSpacing/>
-        <w:rPr>
-          <w:b/>
-        </w:rPr>
-      </w:pPr>
-    </w:p>
-    <w:p>
-      <w:pPr>
-        <w:contextualSpacing/>
-        <w:rPr>
-          <w:b/>
-        </w:rPr>
-      </w:pPr>
-      <w:r>
-        <w:rPr>
-          <w:b/>
-        </w:rPr>
-        <w:t>Results</w:t>
-      </w:r>
-    </w:p>
-    <w:p>
-      <w:pPr>
-        <w:contextualSpacing/>
-        <w:rPr>
-          <w:b/>
-        </w:rPr>
-      </w:pPr>
-    </w:p>
-    <w:p>
-      <w:pPr>
-        <w:contextualSpacing/>
-        <w:rPr>
-          <w:b/>
-        </w:rPr>
-      </w:pPr>
-      <w:r>
-        <w:rPr>
-          <w:b/>
-        </w:rPr>
-        <w:lastRenderedPageBreak/>
         <w:t xml:space="preserve">PWD </w:t>
       </w:r>
       <w:r>
@@ -449,14 +210,12 @@
         </w:rPr>
         <w:t xml:space="preserve"> SC</w:t>
       </w:r>
-    </w:p>
-    <w:p>
-      <w:pPr>
-        <w:contextualSpacing/>
+      <w:r>
         <w:rPr>
           <w:b/>
         </w:rPr>
-      </w:pPr>
+        <w:t xml:space="preserve"> and more 2COs</w:t>
+      </w:r>
     </w:p>
     <w:p>
       <w:pPr>
@@ -465,18 +224,10 @@
           <w:ilvl w:val="0"/>
           <w:numId w:val="6"/>
         </w:numPr>
-        <w:rPr>
-          <w:b/>
-        </w:rPr>
-      </w:pPr>
-      <w:r>
-        <w:rPr>
-          <w:b/>
-        </w:rPr>
-        <w:t>Total SC</w:t>
-      </w:r>
-      <w:bookmarkStart w:id="0" w:name="_GoBack"/>
-      <w:bookmarkEnd w:id="0"/>
+      </w:pPr>
+      <w:r>
+        <w:t>Total bivalents SC lengths are significantly longer in PWD. This assumes that the sampling of bivalents is similar across PWD and KAZ</w:t>
+      </w:r>
     </w:p>
     <w:p>
       <w:pPr>
@@ -485,14 +236,8 @@
           <w:ilvl w:val="0"/>
           <w:numId w:val="6"/>
         </w:numPr>
-        <w:rPr>
-          <w:b/>
-        </w:rPr>
-      </w:pPr>
-      <w:r>
-        <w:rPr>
-          <w:b/>
-        </w:rPr>
+      </w:pPr>
+      <w:r>
         <w:t>SC in bins</w:t>
       </w:r>
     </w:p>
@@ -503,16 +248,15 @@
           <w:ilvl w:val="0"/>
           <w:numId w:val="6"/>
         </w:numPr>
-        <w:rPr>
-          <w:b/>
-        </w:rPr>
-      </w:pPr>
-      <w:r>
-        <w:rPr>
-          <w:b/>
-        </w:rPr>
+      </w:pPr>
+      <w:r>
         <w:t>SC lengths by bivalent classes</w:t>
       </w:r>
+    </w:p>
+    <w:p>
+      <w:pPr>
+        <w:contextualSpacing/>
+      </w:pPr>
     </w:p>
     <w:p>
       <w:pPr>
@@ -521,6 +265,20 @@
           <w:b/>
         </w:rPr>
       </w:pPr>
+      <w:r>
+        <w:rPr>
+          <w:b/>
+        </w:rPr>
+        <w:t>Interference</w:t>
+      </w:r>
+    </w:p>
+    <w:p>
+      <w:pPr>
+        <w:contextualSpacing/>
+      </w:pPr>
+      <w:r>
+        <w:t xml:space="preserve">Stronger interference in KAZ </w:t>
+      </w:r>
     </w:p>
     <w:p>
       <w:pPr>
@@ -541,13 +299,7 @@
         <w:rPr>
           <w:b/>
         </w:rPr>
-        <w:t>More 2CO</w:t>
-      </w:r>
-      <w:r>
-        <w:rPr>
-          <w:b/>
-        </w:rPr>
-        <w:t>s</w:t>
+        <w:t>Position</w:t>
       </w:r>
     </w:p>
     <w:p>
@@ -555,177 +307,23 @@
         <w:contextualSpacing/>
       </w:pPr>
       <w:r>
-        <w:tab/>
-        <w:t>-X percent more 2CO in PWD than KAZ</w:t>
-      </w:r>
-    </w:p>
-    <w:p>
-      <w:pPr>
-        <w:ind w:firstLine="720"/>
+        <w:t xml:space="preserve">-can’t detect an </w:t>
+      </w:r>
+      <w:r>
+        <w:t>difference</w:t>
+      </w:r>
+    </w:p>
+    <w:p>
+      <w:pPr>
         <w:contextualSpacing/>
       </w:pPr>
-      <w:r>
-        <w:t xml:space="preserve">-What are the </w:t>
-      </w:r>
-      <w:r>
-        <w:t>IFD</w:t>
-      </w:r>
-      <w:r>
-        <w:t xml:space="preserve"> distributions</w:t>
-      </w:r>
-      <w:r>
-        <w:t>? (</w:t>
-      </w:r>
-      <w:proofErr w:type="gramStart"/>
-      <w:r>
-        <w:t>raw</w:t>
-      </w:r>
-      <w:proofErr w:type="gramEnd"/>
-      <w:r>
-        <w:t xml:space="preserve"> and normalized)</w:t>
-      </w:r>
-    </w:p>
-    <w:p>
-      <w:pPr>
-        <w:ind w:firstLine="720"/>
+    </w:p>
+    <w:p>
+      <w:pPr>
         <w:contextualSpacing/>
       </w:pPr>
-      <w:r>
-        <w:t>-</w:t>
-      </w:r>
-    </w:p>
-    <w:p>
-      <w:pPr>
-        <w:contextualSpacing/>
-      </w:pPr>
-    </w:p>
-    <w:p>
-      <w:pPr>
-        <w:contextualSpacing/>
-        <w:rPr>
-          <w:b/>
-        </w:rPr>
-      </w:pPr>
-      <w:r>
-        <w:rPr>
-          <w:b/>
-        </w:rPr>
-        <w:t>Interference</w:t>
-      </w:r>
-    </w:p>
-    <w:p>
-      <w:pPr>
-        <w:contextualSpacing/>
-      </w:pPr>
-    </w:p>
-    <w:p>
-      <w:pPr>
-        <w:contextualSpacing/>
-      </w:pPr>
-    </w:p>
-    <w:p>
-      <w:pPr>
-        <w:contextualSpacing/>
-      </w:pPr>
-      <w:r>
-        <w:t xml:space="preserve">Stronger interference in </w:t>
-      </w:r>
-      <w:proofErr w:type="gramStart"/>
-      <w:r>
-        <w:t>KAZ  (</w:t>
-      </w:r>
-      <w:proofErr w:type="gramEnd"/>
-    </w:p>
-    <w:p>
-      <w:pPr>
-        <w:contextualSpacing/>
-        <w:rPr>
-          <w:b/>
-        </w:rPr>
-      </w:pPr>
-      <w:r>
-        <w:rPr>
-          <w:b/>
-        </w:rPr>
-        <w:t>Position</w:t>
-      </w:r>
-    </w:p>
-    <w:p>
-      <w:pPr>
-        <w:contextualSpacing/>
-      </w:pPr>
-      <w:r>
-        <w:t xml:space="preserve">Stronger </w:t>
-      </w:r>
-      <w:proofErr w:type="spellStart"/>
-      <w:r>
-        <w:t>telomereic</w:t>
-      </w:r>
-      <w:proofErr w:type="spellEnd"/>
-      <w:r>
-        <w:t xml:space="preserve"> in PWD</w:t>
-      </w:r>
-    </w:p>
-    <w:p>
-      <w:pPr>
-        <w:contextualSpacing/>
-      </w:pPr>
-    </w:p>
-    <w:p>
-      <w:pPr>
-        <w:contextualSpacing/>
-      </w:pPr>
-    </w:p>
-    <w:p>
-      <w:pPr>
-        <w:contextualSpacing/>
-        <w:rPr>
-          <w:b/>
-        </w:rPr>
-      </w:pPr>
-      <w:r>
-        <w:rPr>
-          <w:b/>
-        </w:rPr>
-        <w:t>E</w:t>
-      </w:r>
-      <w:r>
-        <w:rPr>
-          <w:b/>
-        </w:rPr>
-        <w:t>xtensions</w:t>
-      </w:r>
-    </w:p>
-    <w:p>
-      <w:pPr>
-        <w:contextualSpacing/>
-      </w:pPr>
-    </w:p>
-    <w:p>
-      <w:pPr>
-        <w:contextualSpacing/>
-      </w:pPr>
-      <w:r>
-        <w:t>Heterochiasmy</w:t>
-      </w:r>
-    </w:p>
-    <w:p>
-      <w:pPr>
-        <w:contextualSpacing/>
-      </w:pPr>
-    </w:p>
-    <w:p>
-      <w:pPr>
-        <w:contextualSpacing/>
-      </w:pPr>
-      <w:r>
-        <w:t>Evolution</w:t>
-      </w:r>
-    </w:p>
-    <w:p>
-      <w:pPr>
-        <w:contextualSpacing/>
-      </w:pPr>
+      <w:bookmarkStart w:id="0" w:name="_GoBack"/>
+      <w:bookmarkEnd w:id="0"/>
     </w:p>
     <w:sectPr>
       <w:pgSz w:w="12240" w:h="15840"/>
@@ -1757,6 +1355,36 @@
       <w:contextualSpacing/>
     </w:pPr>
   </w:style>
+  <w:style w:type="paragraph" w:styleId="BalloonText">
+    <w:name w:val="Balloon Text"/>
+    <w:basedOn w:val="Normal"/>
+    <w:link w:val="BalloonTextChar"/>
+    <w:uiPriority w:val="99"/>
+    <w:semiHidden/>
+    <w:unhideWhenUsed/>
+    <w:rsid w:val="00A24DFE"/>
+    <w:pPr>
+      <w:spacing w:after="0" w:line="240" w:lineRule="auto"/>
+    </w:pPr>
+    <w:rPr>
+      <w:rFonts w:ascii="Segoe UI" w:hAnsi="Segoe UI" w:cs="Segoe UI"/>
+      <w:sz w:val="18"/>
+      <w:szCs w:val="18"/>
+    </w:rPr>
+  </w:style>
+  <w:style w:type="character" w:customStyle="1" w:styleId="BalloonTextChar">
+    <w:name w:val="Balloon Text Char"/>
+    <w:basedOn w:val="DefaultParagraphFont"/>
+    <w:link w:val="BalloonText"/>
+    <w:uiPriority w:val="99"/>
+    <w:semiHidden/>
+    <w:rsid w:val="00A24DFE"/>
+    <w:rPr>
+      <w:rFonts w:ascii="Segoe UI" w:hAnsi="Segoe UI" w:cs="Segoe UI"/>
+      <w:sz w:val="18"/>
+      <w:szCs w:val="18"/>
+    </w:rPr>
+  </w:style>
 </w:styles>
 </file>
 

</xml_diff>